<commit_message>
amélioration du chapitre 5
</commit_message>
<xml_diff>
--- a/CH.1 Introduction/Element coefficient d'influence.docx
+++ b/CH.1 Introduction/Element coefficient d'influence.docx
@@ -105,7 +105,15 @@
         </m:acc>
       </m:oMath>
       <w:r>
-        <w:t xml:space="preserve"> décrit la relation linéaire entre le vecteur de vibration </w:t>
+        <w:t xml:space="preserve"> </w:t>
+      </w:r>
+      <w:proofErr w:type="gramStart"/>
+      <w:r>
+        <w:t>décrit</w:t>
+      </w:r>
+      <w:proofErr w:type="gramEnd"/>
+      <w:r>
+        <w:t xml:space="preserve"> la relation linéaire entre le vecteur de vibration </w:t>
       </w:r>
       <m:oMath>
         <m:acc>
@@ -363,7 +371,15 @@
         </m:acc>
       </m:oMath>
       <w:r>
-        <w:t xml:space="preserve"> présente le niveau de vibration crêt-à-crêt au niveau du palier et sa phase permet de positionner le point haut à la surface du rotor. Le vecteur du balourd </w:t>
+        <w:t xml:space="preserve"> présente le niveau de vibration crêt-à-crêt au niveau du palier et sa phase permet de positionner le point haut à la surface du rotor. Le vecteur du b</w:t>
+      </w:r>
+      <w:proofErr w:type="spellStart"/>
+      <w:r>
+        <w:t>alourd</w:t>
+      </w:r>
+      <w:proofErr w:type="spellEnd"/>
+      <w:r>
+        <w:t xml:space="preserve"> </w:t>
       </w:r>
       <m:oMath>
         <m:acc>
@@ -520,7 +536,15 @@
         </m:acc>
       </m:oMath>
       <w:r>
-        <w:t xml:space="preserve"> est un coefficient important pour détecter l’existence de l’instabilité provoquée par l’effet Morton. Il caractérise la sensibilité de la différence de la température à la surface de rotor </w:t>
+        <w:t xml:space="preserve"> </w:t>
+      </w:r>
+      <w:proofErr w:type="gramStart"/>
+      <w:r>
+        <w:t>est</w:t>
+      </w:r>
+      <w:proofErr w:type="gramEnd"/>
+      <w:r>
+        <w:t xml:space="preserve"> un coefficient important pour détecter l’existence de l’instabilité provoquée par l’effet Morton. Il caractérise la sensibilité de la différence de la température à la surface de rotor </w:t>
       </w:r>
       <m:oMath>
         <m:acc>
@@ -575,7 +599,15 @@
         </m:acc>
       </m:oMath>
       <w:r>
-        <w:t xml:space="preserve">. En régime stationnaire, il est assumé que cette différence de température varie linéairement en fonction de l’amplitude de vibration synchrone. </w:t>
+        <w:t>. En régime stationnaire, il est a</w:t>
+      </w:r>
+      <w:proofErr w:type="spellStart"/>
+      <w:r>
+        <w:t>ssumé</w:t>
+      </w:r>
+      <w:proofErr w:type="spellEnd"/>
+      <w:r>
+        <w:t xml:space="preserve"> que cette différence de température varie linéairement en fonction de l’amplitude de vibration synchrone. </w:t>
       </w:r>
     </w:p>
     <w:tbl>
@@ -763,7 +795,15 @@
         </m:acc>
       </m:oMath>
       <w:r>
-        <w:t xml:space="preserve"> donne la position du point chaud dans la direction circonférentielle du rotor. La phase donnée par le coefficient </w:t>
+        <w:t xml:space="preserve"> donne la position du point chaud dans la direction circonférentielle du rotor. La phase donnée par le coeffi</w:t>
+      </w:r>
+      <w:proofErr w:type="spellStart"/>
+      <w:r>
+        <w:t>cient</w:t>
+      </w:r>
+      <w:proofErr w:type="spellEnd"/>
+      <w:r>
+        <w:t xml:space="preserve"> </w:t>
       </w:r>
       <m:oMath>
         <m:acc>
@@ -869,7 +909,15 @@
         </m:acc>
       </m:oMath>
       <w:r>
-        <w:t xml:space="preserve"> permet d’exprimer la sensibilité du balourd thermique</w:t>
+        <w:t xml:space="preserve"> </w:t>
+      </w:r>
+      <w:proofErr w:type="gramStart"/>
+      <w:r>
+        <w:t>permet</w:t>
+      </w:r>
+      <w:proofErr w:type="gramEnd"/>
+      <w:r>
+        <w:t xml:space="preserve"> d’exprimer la sensibilité du balourd thermique</w:t>
       </w:r>
       <m:oMath>
         <m:r>
@@ -2359,9 +2407,1277 @@
       </w:r>
     </w:p>
     <w:p>
-      <w:bookmarkStart w:id="5" w:name="_GoBack"/>
-      <w:bookmarkEnd w:id="5"/>
+      <w:pPr>
+        <w:overflowPunct/>
+        <w:autoSpaceDE/>
+        <w:autoSpaceDN/>
+        <w:adjustRightInd/>
+        <w:spacing w:after="160" w:line="259" w:lineRule="auto"/>
+        <w:jc w:val="left"/>
+        <w:textAlignment w:val="auto"/>
+      </w:pPr>
+      <w:r>
+        <w:br w:type="page"/>
+      </w:r>
     </w:p>
+    <w:p>
+      <w:pPr>
+        <w:spacing w:line="360" w:lineRule="auto"/>
+      </w:pPr>
+    </w:p>
+    <w:p>
+      <w:pPr>
+        <w:spacing w:line="360" w:lineRule="auto"/>
+      </w:pPr>
+    </w:p>
+    <w:p>
+      <w:pPr>
+        <w:overflowPunct/>
+        <w:autoSpaceDE/>
+        <w:autoSpaceDN/>
+        <w:adjustRightInd/>
+        <w:spacing w:after="160" w:line="259" w:lineRule="auto"/>
+        <w:jc w:val="left"/>
+        <w:textAlignment w:val="auto"/>
+      </w:pPr>
+      <w:r>
+        <w:br w:type="page"/>
+      </w:r>
+    </w:p>
+    <w:p>
+      <w:pPr>
+        <w:spacing w:line="360" w:lineRule="auto"/>
+      </w:pPr>
+    </w:p>
+    <w:p>
+      <w:pPr>
+        <w:spacing w:before="120" w:line="360" w:lineRule="auto"/>
+        <w:ind w:firstLine="708"/>
+      </w:pPr>
+      <w:r>
+        <w:t>Les trois coefficients d’influences caractérisent respectivement la sensibilité de la vibration (</w:t>
+      </w:r>
+      <m:oMath>
+        <m:r>
+          <m:rPr>
+            <m:sty m:val="bi"/>
+          </m:rPr>
+          <w:rPr>
+            <w:rFonts w:ascii="Cambria Math" w:hAnsi="Cambria Math"/>
+          </w:rPr>
+          <m:t>V</m:t>
+        </m:r>
+      </m:oMath>
+      <w:r>
+        <w:t>) au balourd (</w:t>
+      </w:r>
+      <m:oMath>
+        <m:r>
+          <m:rPr>
+            <m:sty m:val="bi"/>
+          </m:rPr>
+          <w:rPr>
+            <w:rFonts w:ascii="Cambria Math" w:hAnsi="Cambria Math"/>
+          </w:rPr>
+          <m:t>U</m:t>
+        </m:r>
+      </m:oMath>
+      <w:r>
+        <w:t>), celle de la différence de température à l’état stable (</w:t>
+      </w:r>
+      <m:oMath>
+        <m:sSub>
+          <m:sSubPr>
+            <m:ctrlPr>
+              <w:rPr>
+                <w:rFonts w:ascii="Cambria Math" w:hAnsi="Cambria Math"/>
+                <w:b/>
+                <w:i/>
+              </w:rPr>
+            </m:ctrlPr>
+          </m:sSubPr>
+          <m:e>
+            <m:r>
+              <m:rPr>
+                <m:sty m:val="bi"/>
+              </m:rPr>
+              <w:rPr>
+                <w:rFonts w:ascii="Cambria Math" w:hAnsi="Cambria Math"/>
+              </w:rPr>
+              <m:t>T</m:t>
+            </m:r>
+          </m:e>
+          <m:sub>
+            <m:r>
+              <m:rPr>
+                <m:sty m:val="bi"/>
+              </m:rPr>
+              <w:rPr>
+                <w:rFonts w:ascii="Cambria Math" w:hAnsi="Cambria Math"/>
+              </w:rPr>
+              <m:t>ss</m:t>
+            </m:r>
+          </m:sub>
+        </m:sSub>
+      </m:oMath>
+      <w:r>
+        <w:t>) à la vibration (</w:t>
+      </w:r>
+      <m:oMath>
+        <m:r>
+          <m:rPr>
+            <m:sty m:val="bi"/>
+          </m:rPr>
+          <w:rPr>
+            <w:rFonts w:ascii="Cambria Math" w:hAnsi="Cambria Math"/>
+          </w:rPr>
+          <m:t>V</m:t>
+        </m:r>
+      </m:oMath>
+      <w:r>
+        <w:t>) et celle du balourd thermique (</w:t>
+      </w:r>
+      <m:oMath>
+        <m:sSub>
+          <m:sSubPr>
+            <m:ctrlPr>
+              <w:rPr>
+                <w:rFonts w:ascii="Cambria Math" w:hAnsi="Cambria Math"/>
+                <w:b/>
+                <w:i/>
+              </w:rPr>
+            </m:ctrlPr>
+          </m:sSubPr>
+          <m:e>
+            <m:r>
+              <m:rPr>
+                <m:sty m:val="bi"/>
+              </m:rPr>
+              <w:rPr>
+                <w:rFonts w:ascii="Cambria Math" w:hAnsi="Cambria Math"/>
+              </w:rPr>
+              <m:t>U</m:t>
+            </m:r>
+          </m:e>
+          <m:sub>
+            <m:r>
+              <m:rPr>
+                <m:sty m:val="bi"/>
+              </m:rPr>
+              <w:rPr>
+                <w:rFonts w:ascii="Cambria Math" w:hAnsi="Cambria Math"/>
+              </w:rPr>
+              <m:t>th</m:t>
+            </m:r>
+          </m:sub>
+        </m:sSub>
+      </m:oMath>
+      <w:r>
+        <w:t>)</w:t>
+      </w:r>
+      <w:r>
+        <w:t xml:space="preserve"> à la différence de température (</w:t>
+      </w:r>
+      <m:oMath>
+        <m:r>
+          <m:rPr>
+            <m:sty m:val="bi"/>
+          </m:rPr>
+          <w:rPr>
+            <w:rFonts w:ascii="Cambria Math" w:hAnsi="Cambria Math"/>
+          </w:rPr>
+          <m:t>T</m:t>
+        </m:r>
+      </m:oMath>
+      <w:r>
+        <w:t>)</w:t>
+      </w:r>
+      <w:r>
+        <w:t xml:space="preserve">.  </w:t>
+      </w:r>
+    </w:p>
+    <w:p>
+      <w:pPr>
+        <w:spacing w:line="360" w:lineRule="auto"/>
+      </w:pPr>
+    </w:p>
+    <w:p>
+      <w:pPr>
+        <w:spacing w:line="360" w:lineRule="auto"/>
+      </w:pPr>
+    </w:p>
+    <w:p>
+      <w:pPr>
+        <w:spacing w:line="360" w:lineRule="auto"/>
+        <w:rPr>
+          <w:lang w:eastAsia="en-US"/>
+        </w:rPr>
+      </w:pPr>
+      <w:r>
+        <w:t xml:space="preserve">Contrairement aux deux autres coefficients, </w:t>
+      </w:r>
+      <m:oMath>
+        <m:acc>
+          <m:accPr>
+            <m:chr m:val="⃗"/>
+            <m:ctrlPr>
+              <w:rPr>
+                <w:rFonts w:ascii="Cambria Math" w:hAnsi="Cambria Math"/>
+                <w:i/>
+              </w:rPr>
+            </m:ctrlPr>
+          </m:accPr>
+          <m:e>
+            <m:r>
+              <w:rPr>
+                <w:rFonts w:ascii="Cambria Math" w:hAnsi="Cambria Math"/>
+              </w:rPr>
+              <m:t>C</m:t>
+            </m:r>
+          </m:e>
+        </m:acc>
+        <m:r>
+          <w:rPr>
+            <w:rFonts w:ascii="Cambria Math" w:hAnsi="Cambria Math"/>
+          </w:rPr>
+          <m:t xml:space="preserve"> </m:t>
+        </m:r>
+      </m:oMath>
+      <w:r>
+        <w:t>est indépendant de la vibration ainsi que de la vitesse de rotation. Pour déterminer</w:t>
+      </w:r>
+      <m:oMath>
+        <m:r>
+          <w:rPr>
+            <w:rFonts w:ascii="Cambria Math" w:hAnsi="Cambria Math"/>
+          </w:rPr>
+          <m:t xml:space="preserve"> </m:t>
+        </m:r>
+        <m:acc>
+          <m:accPr>
+            <m:chr m:val="⃗"/>
+            <m:ctrlPr>
+              <w:rPr>
+                <w:rFonts w:ascii="Cambria Math" w:eastAsia="Calibri" w:hAnsi="Cambria Math"/>
+                <w:i/>
+                <w:lang w:eastAsia="en-US"/>
+              </w:rPr>
+            </m:ctrlPr>
+          </m:accPr>
+          <m:e>
+            <m:r>
+              <w:rPr>
+                <w:rFonts w:ascii="Cambria Math" w:hAnsi="Cambria Math"/>
+              </w:rPr>
+              <m:t>C</m:t>
+            </m:r>
+          </m:e>
+        </m:acc>
+      </m:oMath>
+      <w:r>
+        <w:rPr>
+          <w:lang w:eastAsia="en-US"/>
+        </w:rPr>
+        <w:t>, il suffit de connaitre la configuration géométrique</w:t>
+      </w:r>
+      <w:r>
+        <w:rPr>
+          <w:lang w:eastAsia="en-US"/>
+        </w:rPr>
+        <w:t xml:space="preserve"> </w:t>
+      </w:r>
+      <w:r>
+        <w:rPr>
+          <w:lang w:eastAsia="en-US"/>
+        </w:rPr>
+        <w:t xml:space="preserve">du banc et les caractéristiques du matériau de rotor. D’après </w:t>
+      </w:r>
+      <w:r>
+        <w:rPr>
+          <w:lang w:eastAsia="en-US"/>
+        </w:rPr>
+        <w:fldChar w:fldCharType="begin"/>
+      </w:r>
+      <w:r>
+        <w:rPr>
+          <w:lang w:eastAsia="en-US"/>
+        </w:rPr>
+        <w:instrText xml:space="preserve"> REF _Ref523086107 \r \h  \* MERGEFORMAT </w:instrText>
+      </w:r>
+      <w:r>
+        <w:rPr>
+          <w:lang w:eastAsia="en-US"/>
+        </w:rPr>
+      </w:r>
+      <w:r>
+        <w:rPr>
+          <w:lang w:eastAsia="en-US"/>
+        </w:rPr>
+        <w:fldChar w:fldCharType="separate"/>
+      </w:r>
+      <w:r>
+        <w:rPr>
+          <w:lang w:eastAsia="en-US"/>
+        </w:rPr>
+        <w:t>[14]</w:t>
+      </w:r>
+      <w:r>
+        <w:rPr>
+          <w:lang w:eastAsia="en-US"/>
+        </w:rPr>
+        <w:fldChar w:fldCharType="end"/>
+      </w:r>
+      <w:r>
+        <w:rPr>
+          <w:lang w:eastAsia="en-US"/>
+        </w:rPr>
+        <w:t xml:space="preserve"> et </w:t>
+      </w:r>
+      <w:r>
+        <w:rPr>
+          <w:lang w:eastAsia="en-US"/>
+        </w:rPr>
+        <w:fldChar w:fldCharType="begin"/>
+      </w:r>
+      <w:r>
+        <w:rPr>
+          <w:lang w:eastAsia="en-US"/>
+        </w:rPr>
+        <w:instrText xml:space="preserve"> REF _Ref518574219 \r \h  \* MERGEFORMAT </w:instrText>
+      </w:r>
+      <w:r>
+        <w:rPr>
+          <w:lang w:eastAsia="en-US"/>
+        </w:rPr>
+      </w:r>
+      <w:r>
+        <w:rPr>
+          <w:lang w:eastAsia="en-US"/>
+        </w:rPr>
+        <w:fldChar w:fldCharType="separate"/>
+      </w:r>
+      <w:r>
+        <w:rPr>
+          <w:lang w:eastAsia="en-US"/>
+        </w:rPr>
+        <w:t>Eq.4</w:t>
+      </w:r>
+      <w:r>
+        <w:rPr>
+          <w:lang w:eastAsia="en-US"/>
+        </w:rPr>
+        <w:fldChar w:fldCharType="end"/>
+      </w:r>
+      <w:r>
+        <w:rPr>
+          <w:lang w:eastAsia="en-US"/>
+        </w:rPr>
+        <w:t xml:space="preserve">, l’expression du vecteur </w:t>
+      </w:r>
+      <m:oMath>
+        <m:acc>
+          <m:accPr>
+            <m:chr m:val="⃗"/>
+            <m:ctrlPr>
+              <w:rPr>
+                <w:rFonts w:ascii="Cambria Math" w:hAnsi="Cambria Math"/>
+                <w:i/>
+              </w:rPr>
+            </m:ctrlPr>
+          </m:accPr>
+          <m:e>
+            <m:r>
+              <w:rPr>
+                <w:rFonts w:ascii="Cambria Math" w:hAnsi="Cambria Math"/>
+              </w:rPr>
+              <m:t>C</m:t>
+            </m:r>
+          </m:e>
+        </m:acc>
+      </m:oMath>
+      <w:r>
+        <w:t xml:space="preserve"> est déduite :</w:t>
+      </w:r>
+    </w:p>
+    <w:tbl>
+      <w:tblPr>
+        <w:tblStyle w:val="Grilledutableau"/>
+        <w:tblW w:w="0" w:type="auto"/>
+        <w:jc w:val="center"/>
+        <w:tblBorders>
+          <w:top w:val="none" w:sz="0" w:space="0" w:color="auto"/>
+          <w:left w:val="none" w:sz="0" w:space="0" w:color="auto"/>
+          <w:bottom w:val="none" w:sz="0" w:space="0" w:color="auto"/>
+          <w:right w:val="none" w:sz="0" w:space="0" w:color="auto"/>
+          <w:insideH w:val="none" w:sz="0" w:space="0" w:color="auto"/>
+          <w:insideV w:val="none" w:sz="0" w:space="0" w:color="auto"/>
+        </w:tblBorders>
+        <w:tblLook w:val="04A0" w:firstRow="1" w:lastRow="0" w:firstColumn="1" w:lastColumn="0" w:noHBand="0" w:noVBand="1"/>
+      </w:tblPr>
+      <w:tblGrid>
+        <w:gridCol w:w="7215"/>
+        <w:gridCol w:w="1091"/>
+      </w:tblGrid>
+      <w:tr>
+        <w:trPr>
+          <w:trHeight w:val="635"/>
+          <w:jc w:val="center"/>
+        </w:trPr>
+        <w:tc>
+          <w:tcPr>
+            <w:tcW w:w="7215" w:type="dxa"/>
+            <w:vAlign w:val="center"/>
+          </w:tcPr>
+          <w:p>
+            <w:pPr>
+              <w:spacing w:before="120" w:after="120" w:line="360" w:lineRule="auto"/>
+              <w:rPr>
+                <w:rFonts w:eastAsia="SimSun"/>
+                <w:i/>
+                <w:kern w:val="2"/>
+                <w:sz w:val="21"/>
+                <w:lang w:eastAsia="zh-CN"/>
+              </w:rPr>
+            </w:pPr>
+            <m:oMathPara>
+              <m:oMathParaPr>
+                <m:jc m:val="center"/>
+              </m:oMathParaPr>
+              <m:oMath>
+                <m:acc>
+                  <m:accPr>
+                    <m:chr m:val="⃗"/>
+                    <m:ctrlPr>
+                      <w:rPr>
+                        <w:rFonts w:ascii="Cambria Math" w:eastAsiaTheme="minorEastAsia" w:hAnsi="Cambria Math" w:cstheme="minorBidi"/>
+                        <w:i/>
+                        <w:kern w:val="2"/>
+                        <w:sz w:val="21"/>
+                        <w:lang w:eastAsia="zh-CN"/>
+                      </w:rPr>
+                    </m:ctrlPr>
+                  </m:accPr>
+                  <m:e>
+                    <m:r>
+                      <w:rPr>
+                        <w:rFonts w:ascii="Cambria Math" w:hAnsi="Cambria Math"/>
+                      </w:rPr>
+                      <m:t>C</m:t>
+                    </m:r>
+                  </m:e>
+                </m:acc>
+                <m:r>
+                  <w:rPr>
+                    <w:rFonts w:ascii="Cambria Math" w:eastAsia="SimSun" w:hAnsi="Cambria Math"/>
+                    <w:kern w:val="2"/>
+                    <w:sz w:val="21"/>
+                    <w:lang w:eastAsia="zh-CN"/>
+                  </w:rPr>
+                  <m:t>=M</m:t>
+                </m:r>
+                <m:f>
+                  <m:fPr>
+                    <m:ctrlPr>
+                      <w:rPr>
+                        <w:rFonts w:ascii="Cambria Math" w:eastAsia="SimSun" w:hAnsi="Cambria Math"/>
+                        <w:i/>
+                        <w:kern w:val="2"/>
+                        <w:sz w:val="21"/>
+                        <w:lang w:eastAsia="zh-CN"/>
+                      </w:rPr>
+                    </m:ctrlPr>
+                  </m:fPr>
+                  <m:num>
+                    <m:r>
+                      <w:rPr>
+                        <w:rFonts w:ascii="Cambria Math" w:eastAsia="SimSun" w:hAnsi="Cambria Math"/>
+                        <w:kern w:val="2"/>
+                        <w:sz w:val="21"/>
+                        <w:lang w:eastAsia="zh-CN"/>
+                      </w:rPr>
+                      <m:t>αL</m:t>
+                    </m:r>
+                    <m:sSub>
+                      <m:sSubPr>
+                        <m:ctrlPr>
+                          <w:rPr>
+                            <w:rFonts w:ascii="Cambria Math" w:eastAsia="SimSun" w:hAnsi="Cambria Math"/>
+                            <w:i/>
+                          </w:rPr>
+                        </m:ctrlPr>
+                      </m:sSubPr>
+                      <m:e>
+                        <m:r>
+                          <w:rPr>
+                            <w:rFonts w:ascii="Cambria Math" w:eastAsia="SimSun" w:hAnsi="Cambria Math"/>
+                            <w:kern w:val="2"/>
+                            <w:sz w:val="21"/>
+                            <w:lang w:eastAsia="zh-CN"/>
+                          </w:rPr>
+                          <m:t>L</m:t>
+                        </m:r>
+                      </m:e>
+                      <m:sub>
+                        <m:r>
+                          <w:rPr>
+                            <w:rFonts w:ascii="Cambria Math" w:eastAsia="SimSun" w:hAnsi="Cambria Math"/>
+                            <w:kern w:val="2"/>
+                            <w:sz w:val="21"/>
+                            <w:lang w:eastAsia="zh-CN"/>
+                          </w:rPr>
+                          <m:t>w</m:t>
+                        </m:r>
+                      </m:sub>
+                    </m:sSub>
+                  </m:num>
+                  <m:den>
+                    <m:r>
+                      <w:rPr>
+                        <w:rFonts w:ascii="Cambria Math" w:eastAsia="SimSun" w:hAnsi="Cambria Math"/>
+                        <w:kern w:val="2"/>
+                        <w:sz w:val="21"/>
+                        <w:lang w:eastAsia="zh-CN"/>
+                      </w:rPr>
+                      <m:t>R</m:t>
+                    </m:r>
+                  </m:den>
+                </m:f>
+                <m:sSup>
+                  <m:sSupPr>
+                    <m:ctrlPr>
+                      <w:rPr>
+                        <w:rFonts w:ascii="Cambria Math" w:eastAsia="SimSun" w:hAnsi="Cambria Math"/>
+                        <w:i/>
+                        <w:kern w:val="2"/>
+                        <w:sz w:val="21"/>
+                        <w:lang w:eastAsia="zh-CN"/>
+                      </w:rPr>
+                    </m:ctrlPr>
+                  </m:sSupPr>
+                  <m:e>
+                    <m:r>
+                      <w:rPr>
+                        <w:rFonts w:ascii="Cambria Math" w:eastAsia="SimSun" w:hAnsi="Cambria Math"/>
+                        <w:kern w:val="2"/>
+                        <w:sz w:val="21"/>
+                        <w:lang w:eastAsia="zh-CN"/>
+                      </w:rPr>
+                      <m:t>e</m:t>
+                    </m:r>
+                  </m:e>
+                  <m:sup>
+                    <m:r>
+                      <w:rPr>
+                        <w:rFonts w:ascii="Cambria Math" w:eastAsia="SimSun" w:hAnsi="Cambria Math"/>
+                        <w:kern w:val="2"/>
+                        <w:sz w:val="21"/>
+                        <w:lang w:eastAsia="zh-CN"/>
+                      </w:rPr>
+                      <m:t>pha(</m:t>
+                    </m:r>
+                    <m:acc>
+                      <m:accPr>
+                        <m:chr m:val="⃗"/>
+                        <m:ctrlPr>
+                          <w:rPr>
+                            <w:rFonts w:ascii="Cambria Math" w:eastAsia="SimSun" w:hAnsi="Cambria Math"/>
+                            <w:i/>
+                            <w:kern w:val="2"/>
+                            <w:sz w:val="21"/>
+                            <w:lang w:eastAsia="zh-CN"/>
+                          </w:rPr>
+                        </m:ctrlPr>
+                      </m:accPr>
+                      <m:e>
+                        <m:r>
+                          <w:rPr>
+                            <w:rFonts w:ascii="Cambria Math" w:eastAsia="SimSun" w:hAnsi="Cambria Math"/>
+                            <w:kern w:val="2"/>
+                            <w:sz w:val="21"/>
+                            <w:lang w:eastAsia="zh-CN"/>
+                          </w:rPr>
+                          <m:t>C</m:t>
+                        </m:r>
+                      </m:e>
+                    </m:acc>
+                    <m:r>
+                      <w:rPr>
+                        <w:rFonts w:ascii="Cambria Math" w:eastAsia="SimSun" w:hAnsi="Cambria Math"/>
+                        <w:kern w:val="2"/>
+                        <w:sz w:val="21"/>
+                        <w:lang w:eastAsia="zh-CN"/>
+                      </w:rPr>
+                      <m:t>)j</m:t>
+                    </m:r>
+                  </m:sup>
+                </m:sSup>
+              </m:oMath>
+            </m:oMathPara>
+          </w:p>
+          <w:p>
+            <w:pPr>
+              <w:spacing w:before="120" w:after="120"/>
+              <w:jc w:val="left"/>
+              <w:rPr>
+                <w:rFonts w:eastAsia="SimSun"/>
+                <w:i/>
+              </w:rPr>
+            </w:pPr>
+            <m:oMath>
+              <m:r>
+                <w:rPr>
+                  <w:rFonts w:ascii="Cambria Math" w:eastAsia="SimSun" w:hAnsi="Cambria Math"/>
+                </w:rPr>
+                <m:t>M</m:t>
+              </m:r>
+            </m:oMath>
+            <w:r>
+              <w:rPr>
+                <w:rFonts w:eastAsia="SimSun"/>
+                <w:i/>
+              </w:rPr>
+              <w:t>:</w:t>
+            </w:r>
+            <w:r>
+              <w:rPr>
+                <w:rFonts w:eastAsia="SimSun"/>
+                <w:i/>
+              </w:rPr>
+              <w:t xml:space="preserve"> </w:t>
+            </w:r>
+            <w:r>
+              <w:rPr>
+                <w:rFonts w:eastAsia="SimSun"/>
+                <w:i/>
+              </w:rPr>
+              <w:t>masse du disque au porte-à-faux</w:t>
+            </w:r>
+            <w:r>
+              <w:rPr>
+                <w:rFonts w:eastAsia="SimSun"/>
+                <w:i/>
+              </w:rPr>
+              <w:t xml:space="preserve"> en [g]</w:t>
+            </w:r>
+            <w:r>
+              <w:rPr>
+                <w:rFonts w:eastAsia="SimSun"/>
+                <w:i/>
+              </w:rPr>
+              <w:br/>
+            </w:r>
+            <m:oMath>
+              <m:r>
+                <w:rPr>
+                  <w:rFonts w:ascii="Cambria Math" w:eastAsia="SimSun" w:hAnsi="Cambria Math"/>
+                </w:rPr>
+                <m:t>α </m:t>
+              </m:r>
+            </m:oMath>
+            <w:r>
+              <w:rPr>
+                <w:rFonts w:eastAsia="SimSun"/>
+                <w:i/>
+              </w:rPr>
+              <w:t>: coefficient de dilatation thermique</w:t>
+            </w:r>
+            <w:r>
+              <w:rPr>
+                <w:rFonts w:eastAsia="SimSun"/>
+                <w:i/>
+              </w:rPr>
+              <w:br/>
+            </w:r>
+            <m:oMath>
+              <m:sSub>
+                <m:sSubPr>
+                  <m:ctrlPr>
+                    <w:rPr>
+                      <w:rFonts w:ascii="Cambria Math" w:eastAsia="SimSun" w:hAnsi="Cambria Math"/>
+                      <w:i/>
+                    </w:rPr>
+                  </m:ctrlPr>
+                </m:sSubPr>
+                <m:e>
+                  <m:r>
+                    <w:rPr>
+                      <w:rFonts w:ascii="Cambria Math" w:eastAsia="SimSun" w:hAnsi="Cambria Math"/>
+                    </w:rPr>
+                    <m:t>L</m:t>
+                  </m:r>
+                </m:e>
+                <m:sub>
+                  <m:r>
+                    <w:rPr>
+                      <w:rFonts w:ascii="Cambria Math" w:eastAsia="SimSun" w:hAnsi="Cambria Math"/>
+                    </w:rPr>
+                    <m:t>w</m:t>
+                  </m:r>
+                </m:sub>
+              </m:sSub>
+              <m:r>
+                <w:rPr>
+                  <w:rFonts w:ascii="Cambria Math" w:eastAsia="SimSun" w:hAnsi="Cambria Math"/>
+                </w:rPr>
+                <m:t> </m:t>
+              </m:r>
+            </m:oMath>
+            <w:r>
+              <w:rPr>
+                <w:rFonts w:eastAsia="SimSun"/>
+                <w:i/>
+              </w:rPr>
+              <w:t>: largeur du palier en [mm]</w:t>
+            </w:r>
+            <w:r>
+              <w:rPr>
+                <w:rFonts w:eastAsia="SimSun"/>
+                <w:i/>
+              </w:rPr>
+              <w:br/>
+            </w:r>
+            <m:oMath>
+              <m:r>
+                <w:rPr>
+                  <w:rFonts w:ascii="Cambria Math" w:eastAsia="SimSun" w:hAnsi="Cambria Math"/>
+                </w:rPr>
+                <m:t>L </m:t>
+              </m:r>
+            </m:oMath>
+            <w:r>
+              <w:rPr>
+                <w:rFonts w:eastAsia="SimSun"/>
+                <w:i/>
+              </w:rPr>
+              <w:t>: distance axiale entre le milieu du disque et le milieu du palier [mm]</w:t>
+            </w:r>
+            <w:r>
+              <w:rPr>
+                <w:rFonts w:eastAsia="SimSun"/>
+                <w:i/>
+              </w:rPr>
+              <w:br/>
+            </w:r>
+            <m:oMath>
+              <m:r>
+                <w:rPr>
+                  <w:rFonts w:ascii="Cambria Math" w:eastAsia="SimSun" w:hAnsi="Cambria Math"/>
+                </w:rPr>
+                <m:t>R </m:t>
+              </m:r>
+            </m:oMath>
+            <w:r>
+              <w:rPr>
+                <w:rFonts w:eastAsia="SimSun"/>
+                <w:i/>
+              </w:rPr>
+              <w:t>: Rayon de l’arbre [mm]</w:t>
+            </w:r>
+            <w:r>
+              <w:rPr>
+                <w:rFonts w:eastAsia="SimSun"/>
+                <w:i/>
+              </w:rPr>
+              <w:br/>
+            </w:r>
+            <m:oMath>
+              <m:r>
+                <w:rPr>
+                  <w:rFonts w:ascii="Cambria Math" w:eastAsia="SimSun" w:hAnsi="Cambria Math"/>
+                </w:rPr>
+                <m:t>pha(</m:t>
+              </m:r>
+              <m:acc>
+                <m:accPr>
+                  <m:chr m:val="⃗"/>
+                  <m:ctrlPr>
+                    <w:rPr>
+                      <w:rFonts w:ascii="Cambria Math" w:eastAsia="SimSun" w:hAnsi="Cambria Math"/>
+                      <w:i/>
+                    </w:rPr>
+                  </m:ctrlPr>
+                </m:accPr>
+                <m:e>
+                  <m:r>
+                    <w:rPr>
+                      <w:rFonts w:ascii="Cambria Math" w:eastAsia="SimSun" w:hAnsi="Cambria Math"/>
+                    </w:rPr>
+                    <m:t>C</m:t>
+                  </m:r>
+                </m:e>
+              </m:acc>
+              <m:r>
+                <w:rPr>
+                  <w:rFonts w:ascii="Cambria Math" w:eastAsia="SimSun" w:hAnsi="Cambria Math"/>
+                </w:rPr>
+                <m:t>) </m:t>
+              </m:r>
+            </m:oMath>
+            <w:r>
+              <w:rPr>
+                <w:rFonts w:eastAsia="SimSun"/>
+                <w:i/>
+              </w:rPr>
+              <w:t xml:space="preserve">: 180 degré à cause de la courbure de rotor générée par </w:t>
+            </w:r>
+            <m:oMath>
+              <m:acc>
+                <m:accPr>
+                  <m:chr m:val="⃗"/>
+                  <m:ctrlPr>
+                    <w:rPr>
+                      <w:rFonts w:ascii="Cambria Math" w:eastAsia="SimSun" w:hAnsi="Cambria Math"/>
+                      <w:i/>
+                    </w:rPr>
+                  </m:ctrlPr>
+                </m:accPr>
+                <m:e>
+                  <m:r>
+                    <w:rPr>
+                      <w:rFonts w:ascii="Cambria Math" w:eastAsia="SimSun" w:hAnsi="Cambria Math"/>
+                    </w:rPr>
+                    <m:t>T</m:t>
+                  </m:r>
+                </m:e>
+              </m:acc>
+            </m:oMath>
+            <w:r>
+              <w:rPr>
+                <w:rFonts w:eastAsia="SimSun"/>
+                <w:i/>
+              </w:rPr>
+              <w:t xml:space="preserve"> </w:t>
+            </w:r>
+          </w:p>
+        </w:tc>
+        <w:tc>
+          <w:tcPr>
+            <w:tcW w:w="1091" w:type="dxa"/>
+            <w:vAlign w:val="center"/>
+          </w:tcPr>
+          <w:p>
+            <w:pPr>
+              <w:pStyle w:val="Lgende"/>
+              <w:keepNext/>
+              <w:numPr>
+                <w:ilvl w:val="0"/>
+                <w:numId w:val="2"/>
+              </w:numPr>
+              <w:spacing w:before="120" w:after="120" w:line="360" w:lineRule="auto"/>
+              <w:jc w:val="both"/>
+              <w:rPr>
+                <w:rFonts w:ascii="Times New Roman" w:eastAsia="Times New Roman" w:hAnsi="Times New Roman"/>
+                <w:b/>
+                <w:iCs w:val="0"/>
+                <w:color w:val="auto"/>
+                <w:sz w:val="22"/>
+                <w:szCs w:val="22"/>
+                <w:lang w:eastAsia="fr-FR"/>
+              </w:rPr>
+            </w:pPr>
+            <w:r>
+              <w:rPr>
+                <w:rFonts w:ascii="Times New Roman" w:eastAsia="Times New Roman" w:hAnsi="Times New Roman"/>
+                <w:b/>
+                <w:iCs w:val="0"/>
+                <w:color w:val="auto"/>
+                <w:sz w:val="22"/>
+                <w:szCs w:val="22"/>
+                <w:lang w:eastAsia="fr-FR"/>
+              </w:rPr>
+              <w:t xml:space="preserve"> </w:t>
+            </w:r>
+          </w:p>
+        </w:tc>
+      </w:tr>
+    </w:tbl>
+    <w:p>
+      <w:pPr>
+        <w:spacing w:before="120" w:line="360" w:lineRule="auto"/>
+      </w:pPr>
+    </w:p>
+    <w:p>
+      <w:pPr>
+        <w:spacing w:line="360" w:lineRule="auto"/>
+      </w:pPr>
+    </w:p>
+    <w:p>
+      <w:pPr>
+        <w:spacing w:line="360" w:lineRule="auto"/>
+      </w:pPr>
+      <w:r>
+        <w:t xml:space="preserve">EIles permettent de relier les contributions des trois aspects physiques à l’effet Morton instable tel que décrit dans </w:t>
+      </w:r>
+      <w:r>
+        <w:fldChar w:fldCharType="begin"/>
+      </w:r>
+      <w:r>
+        <w:instrText xml:space="preserve"> REF _Ref530148895 \r \h </w:instrText>
+      </w:r>
+      <w:r>
+        <w:fldChar w:fldCharType="separate"/>
+      </w:r>
+      <w:r>
+        <w:t>Eq.1</w:t>
+      </w:r>
+      <w:r>
+        <w:fldChar w:fldCharType="end"/>
+      </w:r>
+      <w:r>
+        <w:t xml:space="preserve">.  </w:t>
+      </w:r>
+    </w:p>
+    <w:tbl>
+      <w:tblPr>
+        <w:tblStyle w:val="Grilledutableau"/>
+        <w:tblW w:w="0" w:type="auto"/>
+        <w:jc w:val="center"/>
+        <w:tblBorders>
+          <w:top w:val="none" w:sz="0" w:space="0" w:color="auto"/>
+          <w:left w:val="none" w:sz="0" w:space="0" w:color="auto"/>
+          <w:bottom w:val="none" w:sz="0" w:space="0" w:color="auto"/>
+          <w:right w:val="none" w:sz="0" w:space="0" w:color="auto"/>
+          <w:insideH w:val="none" w:sz="0" w:space="0" w:color="auto"/>
+          <w:insideV w:val="none" w:sz="0" w:space="0" w:color="auto"/>
+        </w:tblBorders>
+        <w:tblLook w:val="04A0" w:firstRow="1" w:lastRow="0" w:firstColumn="1" w:lastColumn="0" w:noHBand="0" w:noVBand="1"/>
+      </w:tblPr>
+      <w:tblGrid>
+        <w:gridCol w:w="7943"/>
+        <w:gridCol w:w="1096"/>
+      </w:tblGrid>
+      <w:tr>
+        <w:trPr>
+          <w:trHeight w:val="635"/>
+          <w:tblHeader/>
+          <w:jc w:val="center"/>
+        </w:trPr>
+        <w:tc>
+          <w:tcPr>
+            <w:tcW w:w="7943" w:type="dxa"/>
+            <w:vAlign w:val="center"/>
+          </w:tcPr>
+          <w:p>
+            <w:pPr>
+              <w:spacing w:after="160"/>
+              <w:rPr>
+                <w:rFonts w:asciiTheme="minorHAnsi" w:eastAsiaTheme="minorEastAsia" w:hAnsiTheme="minorHAnsi"/>
+                <w:lang w:eastAsia="zh-CN"/>
+              </w:rPr>
+            </w:pPr>
+            <m:oMathPara>
+              <m:oMath>
+                <m:d>
+                  <m:dPr>
+                    <m:begChr m:val="{"/>
+                    <m:endChr m:val=""/>
+                    <m:ctrlPr>
+                      <w:rPr>
+                        <w:rFonts w:ascii="Cambria Math" w:eastAsiaTheme="minorEastAsia" w:hAnsi="Cambria Math"/>
+                        <w:i/>
+                        <w:lang w:eastAsia="zh-CN"/>
+                      </w:rPr>
+                    </m:ctrlPr>
+                  </m:dPr>
+                  <m:e>
+                    <m:eqArr>
+                      <m:eqArrPr>
+                        <m:ctrlPr>
+                          <w:rPr>
+                            <w:rFonts w:ascii="Cambria Math" w:eastAsiaTheme="minorEastAsia" w:hAnsi="Cambria Math"/>
+                            <w:i/>
+                            <w:lang w:eastAsia="zh-CN"/>
+                          </w:rPr>
+                        </m:ctrlPr>
+                      </m:eqArrPr>
+                      <m:e>
+                        <m:r>
+                          <m:rPr>
+                            <m:sty m:val="bi"/>
+                          </m:rPr>
+                          <w:rPr>
+                            <w:rFonts w:ascii="Cambria Math" w:eastAsiaTheme="minorEastAsia" w:hAnsi="Cambria Math"/>
+                            <w:lang w:eastAsia="zh-CN"/>
+                          </w:rPr>
+                          <m:t>V</m:t>
+                        </m:r>
+                        <m:r>
+                          <w:rPr>
+                            <w:rFonts w:ascii="Cambria Math" w:eastAsiaTheme="minorEastAsia" w:hAnsi="Cambria Math"/>
+                            <w:lang w:eastAsia="zh-CN"/>
+                          </w:rPr>
+                          <m:t>=</m:t>
+                        </m:r>
+                        <m:r>
+                          <m:rPr>
+                            <m:sty m:val="bi"/>
+                          </m:rPr>
+                          <w:rPr>
+                            <w:rFonts w:ascii="Cambria Math" w:eastAsiaTheme="minorEastAsia" w:hAnsi="Cambria Math"/>
+                            <w:lang w:eastAsia="zh-CN"/>
+                          </w:rPr>
+                          <m:t>AU</m:t>
+                        </m:r>
+                      </m:e>
+                      <m:e>
+                        <m:sSub>
+                          <m:sSubPr>
+                            <m:ctrlPr>
+                              <w:rPr>
+                                <w:rFonts w:ascii="Cambria Math" w:eastAsiaTheme="minorEastAsia" w:hAnsi="Cambria Math"/>
+                                <w:b/>
+                                <w:i/>
+                                <w:lang w:eastAsia="zh-CN"/>
+                              </w:rPr>
+                            </m:ctrlPr>
+                          </m:sSubPr>
+                          <m:e>
+                            <m:r>
+                              <m:rPr>
+                                <m:sty m:val="bi"/>
+                              </m:rPr>
+                              <w:rPr>
+                                <w:rFonts w:ascii="Cambria Math" w:eastAsiaTheme="minorEastAsia" w:hAnsi="Cambria Math"/>
+                                <w:lang w:eastAsia="zh-CN"/>
+                              </w:rPr>
+                              <m:t>T</m:t>
+                            </m:r>
+                          </m:e>
+                          <m:sub>
+                            <m:r>
+                              <m:rPr>
+                                <m:sty m:val="bi"/>
+                              </m:rPr>
+                              <w:rPr>
+                                <w:rFonts w:ascii="Cambria Math" w:eastAsiaTheme="minorEastAsia" w:hAnsi="Cambria Math"/>
+                                <w:lang w:eastAsia="zh-CN"/>
+                              </w:rPr>
+                              <m:t>ss</m:t>
+                            </m:r>
+                          </m:sub>
+                        </m:sSub>
+                        <m:r>
+                          <w:rPr>
+                            <w:rFonts w:ascii="Cambria Math" w:eastAsiaTheme="minorEastAsia" w:hAnsi="Cambria Math"/>
+                            <w:lang w:eastAsia="zh-CN"/>
+                          </w:rPr>
+                          <m:t>=</m:t>
+                        </m:r>
+                        <m:r>
+                          <m:rPr>
+                            <m:sty m:val="bi"/>
+                          </m:rPr>
+                          <w:rPr>
+                            <w:rFonts w:ascii="Cambria Math" w:eastAsiaTheme="minorEastAsia" w:hAnsi="Cambria Math"/>
+                            <w:lang w:eastAsia="zh-CN"/>
+                          </w:rPr>
+                          <m:t>BV</m:t>
+                        </m:r>
+                      </m:e>
+                      <m:e>
+                        <m:r>
+                          <m:rPr>
+                            <m:sty m:val="bi"/>
+                          </m:rPr>
+                          <w:rPr>
+                            <w:rFonts w:ascii="Cambria Math" w:eastAsiaTheme="minorEastAsia" w:hAnsi="Cambria Math"/>
+                            <w:lang w:eastAsia="zh-CN"/>
+                          </w:rPr>
+                          <m:t>U</m:t>
+                        </m:r>
+                        <m:r>
+                          <w:rPr>
+                            <w:rFonts w:ascii="Cambria Math" w:eastAsiaTheme="minorEastAsia" w:hAnsi="Cambria Math"/>
+                            <w:lang w:eastAsia="zh-CN"/>
+                          </w:rPr>
+                          <m:t>=</m:t>
+                        </m:r>
+                        <m:sSub>
+                          <m:sSubPr>
+                            <m:ctrlPr>
+                              <w:rPr>
+                                <w:rFonts w:ascii="Cambria Math" w:eastAsiaTheme="minorEastAsia" w:hAnsi="Cambria Math"/>
+                                <w:b/>
+                                <w:i/>
+                                <w:lang w:eastAsia="zh-CN"/>
+                              </w:rPr>
+                            </m:ctrlPr>
+                          </m:sSubPr>
+                          <m:e>
+                            <m:r>
+                              <m:rPr>
+                                <m:sty m:val="bi"/>
+                              </m:rPr>
+                              <w:rPr>
+                                <w:rFonts w:ascii="Cambria Math" w:eastAsiaTheme="minorEastAsia" w:hAnsi="Cambria Math"/>
+                                <w:lang w:eastAsia="zh-CN"/>
+                              </w:rPr>
+                              <m:t>U</m:t>
+                            </m:r>
+                          </m:e>
+                          <m:sub>
+                            <m:r>
+                              <m:rPr>
+                                <m:sty m:val="bi"/>
+                              </m:rPr>
+                              <w:rPr>
+                                <w:rFonts w:ascii="Cambria Math" w:eastAsiaTheme="minorEastAsia" w:hAnsi="Cambria Math"/>
+                                <w:lang w:eastAsia="zh-CN"/>
+                              </w:rPr>
+                              <m:t>0</m:t>
+                            </m:r>
+                          </m:sub>
+                        </m:sSub>
+                        <m:r>
+                          <w:rPr>
+                            <w:rFonts w:ascii="Cambria Math" w:eastAsiaTheme="minorEastAsia" w:hAnsi="Cambria Math"/>
+                            <w:lang w:eastAsia="zh-CN"/>
+                          </w:rPr>
+                          <m:t>+</m:t>
+                        </m:r>
+                        <m:sSub>
+                          <m:sSubPr>
+                            <m:ctrlPr>
+                              <w:rPr>
+                                <w:rFonts w:ascii="Cambria Math" w:hAnsi="Cambria Math"/>
+                                <w:b/>
+                                <w:i/>
+                              </w:rPr>
+                            </m:ctrlPr>
+                          </m:sSubPr>
+                          <m:e>
+                            <m:r>
+                              <m:rPr>
+                                <m:sty m:val="bi"/>
+                              </m:rPr>
+                              <w:rPr>
+                                <w:rFonts w:ascii="Cambria Math" w:hAnsi="Cambria Math"/>
+                              </w:rPr>
+                              <m:t>U</m:t>
+                            </m:r>
+                          </m:e>
+                          <m:sub>
+                            <m:r>
+                              <m:rPr>
+                                <m:sty m:val="bi"/>
+                              </m:rPr>
+                              <w:rPr>
+                                <w:rFonts w:ascii="Cambria Math" w:hAnsi="Cambria Math"/>
+                              </w:rPr>
+                              <m:t>th</m:t>
+                            </m:r>
+                          </m:sub>
+                        </m:sSub>
+                        <m:r>
+                          <m:rPr>
+                            <m:sty m:val="bi"/>
+                          </m:rPr>
+                          <w:rPr>
+                            <w:rFonts w:ascii="Cambria Math" w:eastAsiaTheme="minorEastAsia" w:hAnsi="Cambria Math"/>
+                            <w:lang w:eastAsia="zh-CN"/>
+                          </w:rPr>
+                          <m:t>=</m:t>
+                        </m:r>
+                        <m:sSub>
+                          <m:sSubPr>
+                            <m:ctrlPr>
+                              <w:rPr>
+                                <w:rFonts w:ascii="Cambria Math" w:eastAsiaTheme="minorEastAsia" w:hAnsi="Cambria Math"/>
+                                <w:b/>
+                                <w:i/>
+                                <w:lang w:eastAsia="zh-CN"/>
+                              </w:rPr>
+                            </m:ctrlPr>
+                          </m:sSubPr>
+                          <m:e>
+                            <m:r>
+                              <m:rPr>
+                                <m:sty m:val="bi"/>
+                              </m:rPr>
+                              <w:rPr>
+                                <w:rFonts w:ascii="Cambria Math" w:eastAsiaTheme="minorEastAsia" w:hAnsi="Cambria Math"/>
+                                <w:lang w:eastAsia="zh-CN"/>
+                              </w:rPr>
+                              <m:t>U</m:t>
+                            </m:r>
+                          </m:e>
+                          <m:sub>
+                            <m:r>
+                              <m:rPr>
+                                <m:sty m:val="bi"/>
+                              </m:rPr>
+                              <w:rPr>
+                                <w:rFonts w:ascii="Cambria Math" w:eastAsiaTheme="minorEastAsia" w:hAnsi="Cambria Math"/>
+                                <w:lang w:eastAsia="zh-CN"/>
+                              </w:rPr>
+                              <m:t>0</m:t>
+                            </m:r>
+                          </m:sub>
+                        </m:sSub>
+                        <m:r>
+                          <m:rPr>
+                            <m:sty m:val="bi"/>
+                          </m:rPr>
+                          <w:rPr>
+                            <w:rFonts w:ascii="Cambria Math" w:eastAsiaTheme="minorEastAsia" w:hAnsi="Cambria Math"/>
+                            <w:lang w:eastAsia="zh-CN"/>
+                          </w:rPr>
+                          <m:t>+CT</m:t>
+                        </m:r>
+                      </m:e>
+                    </m:eqArr>
+                  </m:e>
+                </m:d>
+              </m:oMath>
+            </m:oMathPara>
+          </w:p>
+        </w:tc>
+        <w:tc>
+          <w:tcPr>
+            <w:tcW w:w="1096" w:type="dxa"/>
+            <w:vAlign w:val="center"/>
+          </w:tcPr>
+          <w:p>
+            <w:pPr>
+              <w:numPr>
+                <w:ilvl w:val="0"/>
+                <w:numId w:val="4"/>
+              </w:numPr>
+              <w:overflowPunct/>
+              <w:autoSpaceDE/>
+              <w:autoSpaceDN/>
+              <w:adjustRightInd/>
+              <w:spacing w:before="120" w:after="120"/>
+              <w:jc w:val="left"/>
+              <w:textAlignment w:val="auto"/>
+              <w:rPr>
+                <w:rFonts w:ascii="Times New Roman" w:eastAsiaTheme="minorEastAsia" w:hAnsi="Times New Roman"/>
+                <w:b/>
+                <w:i/>
+              </w:rPr>
+            </w:pPr>
+            <w:bookmarkStart w:id="5" w:name="_Ref530148895"/>
+            <w:r>
+              <w:rPr>
+                <w:rFonts w:ascii="Times New Roman" w:eastAsiaTheme="minorEastAsia" w:hAnsi="Times New Roman"/>
+                <w:b/>
+                <w:i/>
+              </w:rPr>
+              <w:t xml:space="preserve"> </w:t>
+            </w:r>
+            <w:bookmarkEnd w:id="5"/>
+          </w:p>
+        </w:tc>
+      </w:tr>
+    </w:tbl>
+    <w:p>
+      <w:pPr>
+        <w:spacing w:line="360" w:lineRule="auto"/>
+      </w:pPr>
+      <w:bookmarkStart w:id="6" w:name="_GoBack"/>
+      <w:bookmarkEnd w:id="6"/>
+    </w:p>
+    <w:p/>
     <w:sectPr>
       <w:pgSz w:w="11906" w:h="16838"/>
       <w:pgMar w:top="1417" w:right="1417" w:bottom="1417" w:left="1417" w:header="708" w:footer="708" w:gutter="0"/>
@@ -2748,6 +4064,138 @@
   </w:num>
   <w:num w:numId="3">
     <w:abstractNumId w:val="0"/>
+  </w:num>
+  <w:num w:numId="4">
+    <w:abstractNumId w:val="1"/>
+    <w:lvlOverride w:ilvl="0">
+      <w:lvl w:ilvl="0">
+        <w:start w:val="1"/>
+        <w:numFmt w:val="decimal"/>
+        <w:lvlText w:val="Eq.%1"/>
+        <w:lvlJc w:val="left"/>
+        <w:pPr>
+          <w:ind w:left="0" w:firstLine="0"/>
+        </w:pPr>
+        <w:rPr>
+          <w:rFonts w:ascii="Times New Roman" w:hAnsi="Times New Roman" w:hint="default"/>
+          <w:color w:val="auto"/>
+          <w:sz w:val="22"/>
+        </w:rPr>
+      </w:lvl>
+    </w:lvlOverride>
+    <w:lvlOverride w:ilvl="1">
+      <w:lvl w:ilvl="1">
+        <w:start w:val="1"/>
+        <w:numFmt w:val="decimal"/>
+        <w:lvlText w:val="Eq.%1-%2"/>
+        <w:lvlJc w:val="left"/>
+        <w:pPr>
+          <w:ind w:left="0" w:firstLine="0"/>
+        </w:pPr>
+        <w:rPr>
+          <w:rFonts w:ascii="Times New Roman" w:hAnsi="Times New Roman" w:hint="default"/>
+          <w:sz w:val="22"/>
+        </w:rPr>
+      </w:lvl>
+    </w:lvlOverride>
+    <w:lvlOverride w:ilvl="2">
+      <w:lvl w:ilvl="2">
+        <w:start w:val="1"/>
+        <w:numFmt w:val="lowerRoman"/>
+        <w:lvlText w:val="%3)"/>
+        <w:lvlJc w:val="left"/>
+        <w:pPr>
+          <w:ind w:left="0" w:firstLine="0"/>
+        </w:pPr>
+        <w:rPr>
+          <w:rFonts w:hint="default"/>
+        </w:rPr>
+      </w:lvl>
+    </w:lvlOverride>
+    <w:lvlOverride w:ilvl="3">
+      <w:lvl w:ilvl="3">
+        <w:start w:val="1"/>
+        <w:numFmt w:val="decimal"/>
+        <w:lvlText w:val="(%4)"/>
+        <w:lvlJc w:val="left"/>
+        <w:pPr>
+          <w:ind w:left="0" w:firstLine="0"/>
+        </w:pPr>
+        <w:rPr>
+          <w:rFonts w:hint="default"/>
+        </w:rPr>
+      </w:lvl>
+    </w:lvlOverride>
+    <w:lvlOverride w:ilvl="4">
+      <w:lvl w:ilvl="4">
+        <w:start w:val="1"/>
+        <w:numFmt w:val="lowerLetter"/>
+        <w:lvlText w:val="(%5)"/>
+        <w:lvlJc w:val="left"/>
+        <w:pPr>
+          <w:ind w:left="0" w:firstLine="0"/>
+        </w:pPr>
+        <w:rPr>
+          <w:rFonts w:hint="default"/>
+        </w:rPr>
+      </w:lvl>
+    </w:lvlOverride>
+    <w:lvlOverride w:ilvl="5">
+      <w:lvl w:ilvl="5">
+        <w:start w:val="1"/>
+        <w:numFmt w:val="lowerRoman"/>
+        <w:lvlText w:val="(%6)"/>
+        <w:lvlJc w:val="left"/>
+        <w:pPr>
+          <w:ind w:left="0" w:firstLine="0"/>
+        </w:pPr>
+        <w:rPr>
+          <w:rFonts w:hint="default"/>
+        </w:rPr>
+      </w:lvl>
+    </w:lvlOverride>
+    <w:lvlOverride w:ilvl="6">
+      <w:lvl w:ilvl="6">
+        <w:start w:val="1"/>
+        <w:numFmt w:val="decimal"/>
+        <w:lvlText w:val="%7."/>
+        <w:lvlJc w:val="left"/>
+        <w:pPr>
+          <w:ind w:left="0" w:firstLine="0"/>
+        </w:pPr>
+        <w:rPr>
+          <w:rFonts w:hint="default"/>
+        </w:rPr>
+      </w:lvl>
+    </w:lvlOverride>
+    <w:lvlOverride w:ilvl="7">
+      <w:lvl w:ilvl="7">
+        <w:start w:val="1"/>
+        <w:numFmt w:val="lowerLetter"/>
+        <w:lvlText w:val="%8."/>
+        <w:lvlJc w:val="left"/>
+        <w:pPr>
+          <w:ind w:left="0" w:firstLine="0"/>
+        </w:pPr>
+        <w:rPr>
+          <w:rFonts w:hint="default"/>
+        </w:rPr>
+      </w:lvl>
+    </w:lvlOverride>
+    <w:lvlOverride w:ilvl="8">
+      <w:lvl w:ilvl="8">
+        <w:start w:val="1"/>
+        <w:numFmt w:val="lowerRoman"/>
+        <w:lvlText w:val="%9."/>
+        <w:lvlJc w:val="left"/>
+        <w:pPr>
+          <w:ind w:left="0" w:firstLine="0"/>
+        </w:pPr>
+        <w:rPr>
+          <w:rFonts w:hint="default"/>
+        </w:rPr>
+      </w:lvl>
+    </w:lvlOverride>
   </w:num>
 </w:numbering>
 </file>

</xml_diff>